<commit_message>
new task, lab07 and lab08
</commit_message>
<xml_diff>
--- a/lab06/Paweł Jońca lab06.docx
+++ b/lab06/Paweł Jońca lab06.docx
@@ -25,12 +25,12 @@
               <w:spacing w:after="0" w:line="240" w:lineRule="auto"/>
               <w:jc w:val="center"/>
               <w:rPr>
-                <w:rFonts w:ascii="Palatino Linotype" w:hAnsi="Palatino Linotype"/>
+                <w:rFonts w:ascii="Aptos" w:hAnsi="Aptos"/>
               </w:rPr>
             </w:pPr>
             <w:r>
               <w:rPr>
-                <w:rFonts w:ascii="Palatino Linotype" w:hAnsi="Palatino Linotype"/>
+                <w:rFonts w:ascii="Aptos" w:hAnsi="Aptos"/>
                 <w:noProof/>
               </w:rPr>
               <w:drawing>
@@ -93,7 +93,7 @@
               <w:spacing w:after="0" w:line="240" w:lineRule="auto"/>
               <w:jc w:val="center"/>
               <w:rPr>
-                <w:rFonts w:ascii="Palatino Linotype" w:hAnsi="Palatino Linotype"/>
+                <w:rFonts w:ascii="Aptos" w:hAnsi="Aptos"/>
               </w:rPr>
             </w:pPr>
           </w:p>
@@ -102,7 +102,7 @@
               <w:spacing w:after="0" w:line="240" w:lineRule="auto"/>
               <w:jc w:val="center"/>
               <w:rPr>
-                <w:rFonts w:ascii="Palatino Linotype" w:hAnsi="Palatino Linotype"/>
+                <w:rFonts w:ascii="Aptos" w:hAnsi="Aptos"/>
               </w:rPr>
             </w:pPr>
           </w:p>
@@ -111,12 +111,12 @@
               <w:spacing w:after="0" w:line="240" w:lineRule="auto"/>
               <w:jc w:val="center"/>
               <w:rPr>
-                <w:rFonts w:ascii="Palatino Linotype" w:hAnsi="Palatino Linotype"/>
+                <w:rFonts w:ascii="Aptos" w:hAnsi="Aptos"/>
               </w:rPr>
             </w:pPr>
             <w:r>
               <w:rPr>
-                <w:rFonts w:ascii="Palatino Linotype" w:hAnsi="Palatino Linotype"/>
+                <w:rFonts w:ascii="Aptos" w:hAnsi="Aptos"/>
               </w:rPr>
               <w:t>Politechnika Bydgoska im. J. J. Śniadeckich</w:t>
             </w:r>
@@ -126,12 +126,12 @@
               <w:spacing w:after="0" w:line="240" w:lineRule="auto"/>
               <w:jc w:val="center"/>
               <w:rPr>
-                <w:rFonts w:ascii="Palatino Linotype" w:hAnsi="Palatino Linotype"/>
+                <w:rFonts w:ascii="Aptos" w:hAnsi="Aptos"/>
               </w:rPr>
             </w:pPr>
             <w:r>
               <w:rPr>
-                <w:rFonts w:ascii="Palatino Linotype" w:hAnsi="Palatino Linotype"/>
+                <w:rFonts w:ascii="Aptos" w:hAnsi="Aptos"/>
               </w:rPr>
               <w:t>Wydział Telekomunikacji,</w:t>
             </w:r>
@@ -141,12 +141,12 @@
               <w:spacing w:after="0" w:line="240" w:lineRule="auto"/>
               <w:jc w:val="center"/>
               <w:rPr>
-                <w:rFonts w:ascii="Palatino Linotype" w:hAnsi="Palatino Linotype"/>
+                <w:rFonts w:ascii="Aptos" w:hAnsi="Aptos"/>
               </w:rPr>
             </w:pPr>
             <w:r>
               <w:rPr>
-                <w:rFonts w:ascii="Palatino Linotype" w:hAnsi="Palatino Linotype"/>
+                <w:rFonts w:ascii="Aptos" w:hAnsi="Aptos"/>
               </w:rPr>
               <w:t>Informatyki i Elektrotechniki</w:t>
             </w:r>
@@ -156,12 +156,12 @@
               <w:spacing w:after="0" w:line="240" w:lineRule="auto"/>
               <w:jc w:val="center"/>
               <w:rPr>
-                <w:rFonts w:ascii="Palatino Linotype" w:hAnsi="Palatino Linotype"/>
+                <w:rFonts w:ascii="Aptos" w:hAnsi="Aptos"/>
               </w:rPr>
             </w:pPr>
             <w:r>
               <w:rPr>
-                <w:rFonts w:ascii="Palatino Linotype" w:hAnsi="Palatino Linotype"/>
+                <w:rFonts w:ascii="Aptos" w:hAnsi="Aptos"/>
                 <w:noProof/>
               </w:rPr>
               <w:drawing>
@@ -212,7 +212,7 @@
             </w:r>
             <w:r>
               <w:rPr>
-                <w:rFonts w:ascii="Palatino Linotype" w:hAnsi="Palatino Linotype"/>
+                <w:rFonts w:ascii="Aptos" w:hAnsi="Aptos"/>
                 <w:b/>
               </w:rPr>
               <w:t>Zakład Systemów Teleinformatycznych</w:t>
@@ -229,7 +229,7 @@
               <w:spacing w:after="0" w:line="240" w:lineRule="auto"/>
               <w:jc w:val="center"/>
               <w:rPr>
-                <w:rFonts w:ascii="Palatino Linotype" w:hAnsi="Palatino Linotype"/>
+                <w:rFonts w:ascii="Aptos" w:hAnsi="Aptos"/>
               </w:rPr>
             </w:pPr>
           </w:p>
@@ -246,12 +246,12 @@
               <w:spacing w:after="0" w:line="240" w:lineRule="auto"/>
               <w:jc w:val="center"/>
               <w:rPr>
-                <w:rFonts w:ascii="Palatino Linotype" w:hAnsi="Palatino Linotype"/>
+                <w:rFonts w:ascii="Aptos" w:hAnsi="Aptos"/>
               </w:rPr>
             </w:pPr>
             <w:r>
               <w:rPr>
-                <w:rFonts w:ascii="Palatino Linotype" w:hAnsi="Palatino Linotype"/>
+                <w:rFonts w:ascii="Aptos" w:hAnsi="Aptos"/>
                 <w:b/>
               </w:rPr>
               <w:t>Przedmiot</w:t>
@@ -269,12 +269,12 @@
               <w:spacing w:after="0" w:line="240" w:lineRule="auto"/>
               <w:jc w:val="center"/>
               <w:rPr>
-                <w:rFonts w:ascii="Palatino Linotype" w:hAnsi="Palatino Linotype"/>
+                <w:rFonts w:ascii="Aptos" w:hAnsi="Aptos"/>
               </w:rPr>
             </w:pPr>
             <w:r>
               <w:rPr>
-                <w:rFonts w:ascii="Palatino Linotype" w:hAnsi="Palatino Linotype"/>
+                <w:rFonts w:ascii="Aptos" w:hAnsi="Aptos"/>
               </w:rPr>
               <w:t>Przetwarzanie obrazów</w:t>
             </w:r>
@@ -292,12 +292,12 @@
               <w:spacing w:after="0" w:line="240" w:lineRule="auto"/>
               <w:jc w:val="center"/>
               <w:rPr>
-                <w:rFonts w:ascii="Palatino Linotype" w:hAnsi="Palatino Linotype"/>
+                <w:rFonts w:ascii="Aptos" w:hAnsi="Aptos"/>
               </w:rPr>
             </w:pPr>
             <w:r>
               <w:rPr>
-                <w:rFonts w:ascii="Palatino Linotype" w:hAnsi="Palatino Linotype"/>
+                <w:rFonts w:ascii="Aptos" w:hAnsi="Aptos"/>
                 <w:b/>
               </w:rPr>
               <w:t>Prowadzący</w:t>
@@ -315,30 +315,30 @@
               <w:spacing w:after="0" w:line="240" w:lineRule="auto"/>
               <w:jc w:val="center"/>
               <w:rPr>
-                <w:rFonts w:ascii="Palatino Linotype" w:hAnsi="Palatino Linotype"/>
+                <w:rFonts w:ascii="Aptos" w:hAnsi="Aptos"/>
               </w:rPr>
             </w:pPr>
             <w:r>
               <w:rPr>
-                <w:rFonts w:ascii="Palatino Linotype" w:hAnsi="Palatino Linotype"/>
+                <w:rFonts w:ascii="Aptos" w:hAnsi="Aptos"/>
               </w:rPr>
               <w:t>mgr in</w:t>
             </w:r>
             <w:r>
               <w:rPr>
-                <w:rFonts w:ascii="Palatino Linotype" w:hAnsi="Palatino Linotype" w:cs="Calibri"/>
+                <w:rFonts w:ascii="Aptos" w:hAnsi="Aptos" w:cs="Calibri"/>
               </w:rPr>
               <w:t>ż</w:t>
             </w:r>
             <w:r>
               <w:rPr>
-                <w:rFonts w:ascii="Palatino Linotype" w:hAnsi="Palatino Linotype"/>
+                <w:rFonts w:ascii="Aptos" w:hAnsi="Aptos"/>
               </w:rPr>
               <w:t>.</w:t>
             </w:r>
             <w:r>
               <w:rPr>
-                <w:rFonts w:ascii="Palatino Linotype" w:hAnsi="Palatino Linotype" w:cs="Calibri"/>
+                <w:rFonts w:ascii="Aptos" w:hAnsi="Aptos" w:cs="Calibri"/>
               </w:rPr>
               <w:t xml:space="preserve"> Grzegorz Czeczot</w:t>
             </w:r>
@@ -356,12 +356,12 @@
               <w:spacing w:after="0" w:line="240" w:lineRule="auto"/>
               <w:jc w:val="center"/>
               <w:rPr>
-                <w:rFonts w:ascii="Palatino Linotype" w:hAnsi="Palatino Linotype"/>
+                <w:rFonts w:ascii="Aptos" w:hAnsi="Aptos"/>
               </w:rPr>
             </w:pPr>
             <w:r>
               <w:rPr>
-                <w:rFonts w:ascii="Palatino Linotype" w:hAnsi="Palatino Linotype"/>
+                <w:rFonts w:ascii="Aptos" w:hAnsi="Aptos"/>
                 <w:b/>
               </w:rPr>
               <w:t>Temat</w:t>
@@ -379,12 +379,12 @@
               <w:spacing w:after="0" w:line="240" w:lineRule="auto"/>
               <w:jc w:val="center"/>
               <w:rPr>
-                <w:rFonts w:ascii="Palatino Linotype" w:hAnsi="Palatino Linotype"/>
+                <w:rFonts w:ascii="Aptos" w:hAnsi="Aptos"/>
               </w:rPr>
             </w:pPr>
             <w:r>
               <w:rPr>
-                <w:rFonts w:ascii="Palatino Linotype" w:hAnsi="Palatino Linotype"/>
+                <w:rFonts w:ascii="Aptos" w:hAnsi="Aptos"/>
               </w:rPr>
               <w:t>Krawędzie</w:t>
             </w:r>
@@ -402,12 +402,12 @@
               <w:spacing w:after="0" w:line="240" w:lineRule="auto"/>
               <w:jc w:val="center"/>
               <w:rPr>
-                <w:rFonts w:ascii="Palatino Linotype" w:hAnsi="Palatino Linotype"/>
+                <w:rFonts w:ascii="Aptos" w:hAnsi="Aptos"/>
               </w:rPr>
             </w:pPr>
             <w:r>
               <w:rPr>
-                <w:rFonts w:ascii="Palatino Linotype" w:hAnsi="Palatino Linotype"/>
+                <w:rFonts w:ascii="Aptos" w:hAnsi="Aptos"/>
                 <w:b/>
               </w:rPr>
               <w:t>Student</w:t>
@@ -425,12 +425,12 @@
               <w:spacing w:after="0" w:line="240" w:lineRule="auto"/>
               <w:jc w:val="center"/>
               <w:rPr>
-                <w:rFonts w:ascii="Palatino Linotype" w:hAnsi="Palatino Linotype"/>
+                <w:rFonts w:ascii="Aptos" w:hAnsi="Aptos"/>
               </w:rPr>
             </w:pPr>
             <w:r>
               <w:rPr>
-                <w:rFonts w:ascii="Palatino Linotype" w:hAnsi="Palatino Linotype"/>
+                <w:rFonts w:ascii="Aptos" w:hAnsi="Aptos"/>
               </w:rPr>
               <w:t>Paweł Jońca</w:t>
             </w:r>
@@ -448,12 +448,12 @@
               <w:spacing w:after="0" w:line="240" w:lineRule="auto"/>
               <w:jc w:val="center"/>
               <w:rPr>
-                <w:rFonts w:ascii="Palatino Linotype" w:hAnsi="Palatino Linotype"/>
+                <w:rFonts w:ascii="Aptos" w:hAnsi="Aptos"/>
               </w:rPr>
             </w:pPr>
             <w:r>
               <w:rPr>
-                <w:rFonts w:ascii="Palatino Linotype" w:hAnsi="Palatino Linotype"/>
+                <w:rFonts w:ascii="Aptos" w:hAnsi="Aptos"/>
                 <w:b/>
               </w:rPr>
               <w:t>Nr lab.</w:t>
@@ -470,12 +470,12 @@
               <w:spacing w:after="0" w:line="240" w:lineRule="auto"/>
               <w:jc w:val="center"/>
               <w:rPr>
-                <w:rFonts w:ascii="Palatino Linotype" w:hAnsi="Palatino Linotype"/>
+                <w:rFonts w:ascii="Aptos" w:hAnsi="Aptos"/>
               </w:rPr>
             </w:pPr>
             <w:r>
               <w:rPr>
-                <w:rFonts w:ascii="Palatino Linotype" w:hAnsi="Palatino Linotype"/>
+                <w:rFonts w:ascii="Aptos" w:hAnsi="Aptos"/>
               </w:rPr>
               <w:t>6</w:t>
             </w:r>
@@ -491,12 +491,12 @@
               <w:spacing w:after="0" w:line="240" w:lineRule="auto"/>
               <w:jc w:val="center"/>
               <w:rPr>
-                <w:rFonts w:ascii="Palatino Linotype" w:hAnsi="Palatino Linotype"/>
+                <w:rFonts w:ascii="Aptos" w:hAnsi="Aptos"/>
               </w:rPr>
             </w:pPr>
             <w:r>
               <w:rPr>
-                <w:rFonts w:ascii="Palatino Linotype" w:hAnsi="Palatino Linotype"/>
+                <w:rFonts w:ascii="Aptos" w:hAnsi="Aptos"/>
                 <w:b/>
               </w:rPr>
               <w:t>Data wykonania</w:t>
@@ -513,24 +513,24 @@
               <w:spacing w:after="0" w:line="240" w:lineRule="auto"/>
               <w:jc w:val="center"/>
               <w:rPr>
-                <w:rFonts w:ascii="Palatino Linotype" w:hAnsi="Palatino Linotype"/>
+                <w:rFonts w:ascii="Aptos" w:hAnsi="Aptos"/>
               </w:rPr>
             </w:pPr>
             <w:r>
               <w:rPr>
-                <w:rFonts w:ascii="Palatino Linotype" w:hAnsi="Palatino Linotype"/>
+                <w:rFonts w:ascii="Aptos" w:hAnsi="Aptos"/>
               </w:rPr>
               <w:t>2</w:t>
             </w:r>
             <w:r>
               <w:rPr>
-                <w:rFonts w:ascii="Palatino Linotype" w:hAnsi="Palatino Linotype"/>
-              </w:rPr>
-              <w:t>3</w:t>
-            </w:r>
-            <w:r>
-              <w:rPr>
-                <w:rFonts w:ascii="Palatino Linotype" w:hAnsi="Palatino Linotype"/>
+                <w:rFonts w:ascii="Aptos" w:hAnsi="Aptos"/>
+              </w:rPr>
+              <w:t>6</w:t>
+            </w:r>
+            <w:r>
+              <w:rPr>
+                <w:rFonts w:ascii="Aptos" w:hAnsi="Aptos"/>
               </w:rPr>
               <w:t>.11.2024</w:t>
             </w:r>
@@ -548,12 +548,12 @@
               <w:spacing w:after="0" w:line="240" w:lineRule="auto"/>
               <w:jc w:val="center"/>
               <w:rPr>
-                <w:rFonts w:ascii="Palatino Linotype" w:hAnsi="Palatino Linotype"/>
+                <w:rFonts w:ascii="Aptos" w:hAnsi="Aptos"/>
               </w:rPr>
             </w:pPr>
             <w:r>
               <w:rPr>
-                <w:rFonts w:ascii="Palatino Linotype" w:hAnsi="Palatino Linotype"/>
+                <w:rFonts w:ascii="Aptos" w:hAnsi="Aptos"/>
                 <w:b/>
               </w:rPr>
               <w:t>Ocena</w:t>
@@ -570,7 +570,7 @@
               <w:spacing w:after="0" w:line="240" w:lineRule="auto"/>
               <w:jc w:val="center"/>
               <w:rPr>
-                <w:rFonts w:ascii="Palatino Linotype" w:hAnsi="Palatino Linotype"/>
+                <w:rFonts w:ascii="Aptos" w:hAnsi="Aptos"/>
               </w:rPr>
             </w:pPr>
           </w:p>
@@ -585,15 +585,31 @@
               <w:spacing w:after="0" w:line="240" w:lineRule="auto"/>
               <w:jc w:val="center"/>
               <w:rPr>
-                <w:rFonts w:ascii="Palatino Linotype" w:hAnsi="Palatino Linotype"/>
+                <w:rFonts w:ascii="Aptos" w:hAnsi="Aptos"/>
               </w:rPr>
             </w:pPr>
             <w:r>
               <w:rPr>
-                <w:rFonts w:ascii="Palatino Linotype" w:hAnsi="Palatino Linotype"/>
+                <w:rFonts w:ascii="Aptos" w:hAnsi="Aptos"/>
                 <w:b/>
               </w:rPr>
-              <w:t>Data oddania spr.</w:t>
+              <w:t xml:space="preserve">Data oddania </w:t>
+            </w:r>
+            <w:proofErr w:type="spellStart"/>
+            <w:r>
+              <w:rPr>
+                <w:rFonts w:ascii="Aptos" w:hAnsi="Aptos"/>
+                <w:b/>
+              </w:rPr>
+              <w:t>spr</w:t>
+            </w:r>
+            <w:proofErr w:type="spellEnd"/>
+            <w:r>
+              <w:rPr>
+                <w:rFonts w:ascii="Aptos" w:hAnsi="Aptos"/>
+                <w:b/>
+              </w:rPr>
+              <w:t>.</w:t>
             </w:r>
           </w:p>
         </w:tc>
@@ -607,24 +623,24 @@
               <w:spacing w:after="0" w:line="240" w:lineRule="auto"/>
               <w:jc w:val="center"/>
               <w:rPr>
-                <w:rFonts w:ascii="Palatino Linotype" w:hAnsi="Palatino Linotype"/>
+                <w:rFonts w:ascii="Aptos" w:hAnsi="Aptos"/>
               </w:rPr>
             </w:pPr>
             <w:r>
               <w:rPr>
-                <w:rFonts w:ascii="Palatino Linotype" w:hAnsi="Palatino Linotype"/>
+                <w:rFonts w:ascii="Aptos" w:hAnsi="Aptos"/>
               </w:rPr>
               <w:t>2</w:t>
             </w:r>
             <w:r>
               <w:rPr>
-                <w:rFonts w:ascii="Palatino Linotype" w:hAnsi="Palatino Linotype"/>
-              </w:rPr>
-              <w:t>3</w:t>
-            </w:r>
-            <w:r>
-              <w:rPr>
-                <w:rFonts w:ascii="Palatino Linotype" w:hAnsi="Palatino Linotype"/>
+                <w:rFonts w:ascii="Aptos" w:hAnsi="Aptos"/>
+              </w:rPr>
+              <w:t>6</w:t>
+            </w:r>
+            <w:r>
+              <w:rPr>
+                <w:rFonts w:ascii="Aptos" w:hAnsi="Aptos"/>
               </w:rPr>
               <w:t>.11.2024</w:t>
             </w:r>
@@ -635,20 +651,20 @@
     <w:p>
       <w:pPr>
         <w:rPr>
-          <w:rFonts w:ascii="Palatino Linotype" w:hAnsi="Palatino Linotype"/>
-        </w:rPr>
-      </w:pPr>
-    </w:p>
-    <w:p>
-      <w:pPr>
-        <w:jc w:val="both"/>
-        <w:rPr>
-          <w:rFonts w:ascii="Palatino Linotype" w:hAnsi="Palatino Linotype"/>
+          <w:rFonts w:ascii="Aptos" w:hAnsi="Aptos"/>
+        </w:rPr>
+      </w:pPr>
+    </w:p>
+    <w:p>
+      <w:pPr>
+        <w:jc w:val="both"/>
+        <w:rPr>
+          <w:rFonts w:ascii="Aptos" w:hAnsi="Aptos"/>
         </w:rPr>
       </w:pPr>
       <w:r>
         <w:rPr>
-          <w:rFonts w:ascii="Palatino Linotype" w:hAnsi="Palatino Linotype"/>
+          <w:rFonts w:ascii="Aptos" w:hAnsi="Aptos"/>
         </w:rPr>
         <w:t>Zad 1</w:t>
       </w:r>
@@ -657,19 +673,18 @@
       <w:pPr>
         <w:jc w:val="both"/>
         <w:rPr>
-          <w:rFonts w:ascii="Palatino Linotype" w:hAnsi="Palatino Linotype"/>
+          <w:rFonts w:ascii="Aptos" w:hAnsi="Aptos"/>
         </w:rPr>
       </w:pPr>
       <w:r>
         <w:rPr>
-          <w:rFonts w:ascii="Palatino Linotype" w:hAnsi="Palatino Linotype"/>
-          <w:noProof/>
+          <w:rFonts w:ascii="Aptos" w:hAnsi="Aptos"/>
         </w:rPr>
         <w:drawing>
-          <wp:inline distT="0" distB="0" distL="0" distR="0" wp14:anchorId="675311D5" wp14:editId="3D455602">
-            <wp:extent cx="5760720" cy="2236470"/>
-            <wp:effectExtent l="0" t="0" r="0" b="0"/>
-            <wp:docPr id="1867129358" name="Obraz 1"/>
+          <wp:inline distT="0" distB="0" distL="0" distR="0" wp14:anchorId="04271243" wp14:editId="4064084B">
+            <wp:extent cx="5184743" cy="2987857"/>
+            <wp:effectExtent l="0" t="0" r="0" b="3175"/>
+            <wp:docPr id="1990889823" name="Obraz 1" descr="Obraz zawierający tekst, zrzut ekranu, oprogramowanie, wyświetlacz&#10;&#10;Opis wygenerowany automatycznie"/>
             <wp:cNvGraphicFramePr>
               <a:graphicFrameLocks xmlns:a="http://schemas.openxmlformats.org/drawingml/2006/main" noChangeAspect="1"/>
             </wp:cNvGraphicFramePr>
@@ -677,7 +692,7 @@
               <a:graphicData uri="http://schemas.openxmlformats.org/drawingml/2006/picture">
                 <pic:pic xmlns:pic="http://schemas.openxmlformats.org/drawingml/2006/picture">
                   <pic:nvPicPr>
-                    <pic:cNvPr id="1867129358" name=""/>
+                    <pic:cNvPr id="1990889823" name="Obraz 1" descr="Obraz zawierający tekst, zrzut ekranu, oprogramowanie, wyświetlacz&#10;&#10;Opis wygenerowany automatycznie"/>
                     <pic:cNvPicPr/>
                   </pic:nvPicPr>
                   <pic:blipFill>
@@ -689,7 +704,7 @@
                   <pic:spPr>
                     <a:xfrm>
                       <a:off x="0" y="0"/>
-                      <a:ext cx="5760720" cy="2236470"/>
+                      <a:ext cx="5189886" cy="2990821"/>
                     </a:xfrm>
                     <a:prstGeom prst="rect">
                       <a:avLst/>
@@ -706,32 +721,18 @@
       <w:pPr>
         <w:jc w:val="both"/>
         <w:rPr>
-          <w:rFonts w:ascii="Palatino Linotype" w:hAnsi="Palatino Linotype"/>
+          <w:rFonts w:ascii="Aptos" w:hAnsi="Aptos"/>
         </w:rPr>
       </w:pPr>
       <w:r>
         <w:rPr>
-          <w:rFonts w:ascii="Palatino Linotype" w:hAnsi="Palatino Linotype"/>
-        </w:rPr>
-        <w:t>Zad 2</w:t>
-      </w:r>
-    </w:p>
-    <w:p>
-      <w:pPr>
-        <w:jc w:val="both"/>
-        <w:rPr>
-          <w:rFonts w:ascii="Palatino Linotype" w:hAnsi="Palatino Linotype"/>
-        </w:rPr>
-      </w:pPr>
-      <w:r>
-        <w:rPr>
-          <w:rFonts w:ascii="Palatino Linotype" w:hAnsi="Palatino Linotype"/>
+          <w:rFonts w:ascii="Aptos" w:hAnsi="Aptos"/>
         </w:rPr>
         <w:drawing>
-          <wp:inline distT="0" distB="0" distL="0" distR="0" wp14:anchorId="1C2E46ED" wp14:editId="40693347">
-            <wp:extent cx="5760720" cy="2249805"/>
+          <wp:inline distT="0" distB="0" distL="0" distR="0" wp14:anchorId="357C69B2" wp14:editId="40A189E9">
+            <wp:extent cx="5760720" cy="1447800"/>
             <wp:effectExtent l="0" t="0" r="0" b="0"/>
-            <wp:docPr id="121214394" name="Obraz 1"/>
+            <wp:docPr id="1792656378" name="Obraz 1" descr="Obraz zawierający tekst, człowiek, czarne i białe, Ludzka twarz&#10;&#10;Opis wygenerowany automatycznie"/>
             <wp:cNvGraphicFramePr>
               <a:graphicFrameLocks xmlns:a="http://schemas.openxmlformats.org/drawingml/2006/main" noChangeAspect="1"/>
             </wp:cNvGraphicFramePr>
@@ -739,7 +740,7 @@
               <a:graphicData uri="http://schemas.openxmlformats.org/drawingml/2006/picture">
                 <pic:pic xmlns:pic="http://schemas.openxmlformats.org/drawingml/2006/picture">
                   <pic:nvPicPr>
-                    <pic:cNvPr id="121214394" name=""/>
+                    <pic:cNvPr id="1792656378" name="Obraz 1" descr="Obraz zawierający tekst, człowiek, czarne i białe, Ludzka twarz&#10;&#10;Opis wygenerowany automatycznie"/>
                     <pic:cNvPicPr/>
                   </pic:nvPicPr>
                   <pic:blipFill>
@@ -751,7 +752,7 @@
                   <pic:spPr>
                     <a:xfrm>
                       <a:off x="0" y="0"/>
-                      <a:ext cx="5760720" cy="2249805"/>
+                      <a:ext cx="5760720" cy="1447800"/>
                     </a:xfrm>
                     <a:prstGeom prst="rect">
                       <a:avLst/>
@@ -768,33 +769,65 @@
       <w:pPr>
         <w:jc w:val="both"/>
         <w:rPr>
-          <w:rFonts w:ascii="Palatino Linotype" w:hAnsi="Palatino Linotype"/>
+          <w:rFonts w:ascii="Aptos" w:hAnsi="Aptos"/>
+        </w:rPr>
+      </w:pPr>
+    </w:p>
+    <w:p>
+      <w:pPr>
+        <w:jc w:val="both"/>
+        <w:rPr>
+          <w:rFonts w:ascii="Aptos" w:hAnsi="Aptos"/>
+        </w:rPr>
+      </w:pPr>
+    </w:p>
+    <w:p>
+      <w:pPr>
+        <w:jc w:val="both"/>
+        <w:rPr>
+          <w:rFonts w:ascii="Aptos" w:hAnsi="Aptos"/>
+        </w:rPr>
+      </w:pPr>
+    </w:p>
+    <w:p>
+      <w:pPr>
+        <w:jc w:val="both"/>
+        <w:rPr>
+          <w:rFonts w:ascii="Aptos" w:hAnsi="Aptos"/>
+        </w:rPr>
+      </w:pPr>
+    </w:p>
+    <w:p>
+      <w:pPr>
+        <w:jc w:val="both"/>
+        <w:rPr>
+          <w:rFonts w:ascii="Aptos" w:hAnsi="Aptos"/>
         </w:rPr>
       </w:pPr>
       <w:r>
         <w:rPr>
-          <w:rFonts w:ascii="Palatino Linotype" w:hAnsi="Palatino Linotype"/>
-        </w:rPr>
-        <w:t>Zad 3</w:t>
+          <w:rFonts w:ascii="Aptos" w:hAnsi="Aptos"/>
+        </w:rPr>
+        <w:lastRenderedPageBreak/>
+        <w:t>Zad 2</w:t>
       </w:r>
     </w:p>
     <w:p>
       <w:pPr>
         <w:jc w:val="both"/>
         <w:rPr>
-          <w:rFonts w:ascii="Palatino Linotype" w:hAnsi="Palatino Linotype"/>
+          <w:rFonts w:ascii="Aptos" w:hAnsi="Aptos"/>
         </w:rPr>
       </w:pPr>
       <w:r>
         <w:rPr>
-          <w:rFonts w:ascii="Palatino Linotype" w:hAnsi="Palatino Linotype"/>
-        </w:rPr>
-        <w:lastRenderedPageBreak/>
+          <w:rFonts w:ascii="Aptos" w:hAnsi="Aptos"/>
+        </w:rPr>
         <w:drawing>
-          <wp:inline distT="0" distB="0" distL="0" distR="0" wp14:anchorId="3551E673" wp14:editId="476EF3C8">
-            <wp:extent cx="5760720" cy="7252970"/>
-            <wp:effectExtent l="0" t="0" r="0" b="5080"/>
-            <wp:docPr id="160613755" name="Obraz 1" descr="Obraz zawierający tekst, zrzut ekranu, oprogramowanie&#10;&#10;Opis wygenerowany automatycznie"/>
+          <wp:inline distT="0" distB="0" distL="0" distR="0" wp14:anchorId="4ECB2AA2" wp14:editId="41A47494">
+            <wp:extent cx="5760720" cy="1474470"/>
+            <wp:effectExtent l="0" t="0" r="0" b="0"/>
+            <wp:docPr id="1340244481" name="Obraz 1" descr="Obraz zawierający tekst, zrzut ekranu, czarne i białe, Fotografia stockowa&#10;&#10;Opis wygenerowany automatycznie"/>
             <wp:cNvGraphicFramePr>
               <a:graphicFrameLocks xmlns:a="http://schemas.openxmlformats.org/drawingml/2006/main" noChangeAspect="1"/>
             </wp:cNvGraphicFramePr>
@@ -802,7 +835,7 @@
               <a:graphicData uri="http://schemas.openxmlformats.org/drawingml/2006/picture">
                 <pic:pic xmlns:pic="http://schemas.openxmlformats.org/drawingml/2006/picture">
                   <pic:nvPicPr>
-                    <pic:cNvPr id="160613755" name="Obraz 1" descr="Obraz zawierający tekst, zrzut ekranu, oprogramowanie&#10;&#10;Opis wygenerowany automatycznie"/>
+                    <pic:cNvPr id="1340244481" name="Obraz 1" descr="Obraz zawierający tekst, zrzut ekranu, czarne i białe, Fotografia stockowa&#10;&#10;Opis wygenerowany automatycznie"/>
                     <pic:cNvPicPr/>
                   </pic:nvPicPr>
                   <pic:blipFill>
@@ -814,7 +847,7 @@
                   <pic:spPr>
                     <a:xfrm>
                       <a:off x="0" y="0"/>
-                      <a:ext cx="5760720" cy="7252970"/>
+                      <a:ext cx="5760720" cy="1474470"/>
                     </a:xfrm>
                     <a:prstGeom prst="rect">
                       <a:avLst/>
@@ -831,19 +864,18 @@
       <w:pPr>
         <w:jc w:val="both"/>
         <w:rPr>
-          <w:rFonts w:ascii="Palatino Linotype" w:hAnsi="Palatino Linotype"/>
+          <w:rFonts w:ascii="Aptos" w:hAnsi="Aptos"/>
         </w:rPr>
       </w:pPr>
       <w:r>
         <w:rPr>
-          <w:rFonts w:ascii="Palatino Linotype" w:hAnsi="Palatino Linotype"/>
-        </w:rPr>
-        <w:lastRenderedPageBreak/>
+          <w:rFonts w:ascii="Aptos" w:hAnsi="Aptos"/>
+        </w:rPr>
         <w:drawing>
-          <wp:inline distT="0" distB="0" distL="0" distR="0" wp14:anchorId="4F1EADFA" wp14:editId="2B7BE67D">
-            <wp:extent cx="5760720" cy="3491230"/>
-            <wp:effectExtent l="0" t="0" r="0" b="0"/>
-            <wp:docPr id="195510012" name="Obraz 1"/>
+          <wp:inline distT="0" distB="0" distL="0" distR="0" wp14:anchorId="58F0F069" wp14:editId="5A1E14D2">
+            <wp:extent cx="4892512" cy="2940253"/>
+            <wp:effectExtent l="0" t="0" r="3810" b="0"/>
+            <wp:docPr id="703388835" name="Obraz 1" descr="Obraz zawierający tekst, zrzut ekranu, Czcionka&#10;&#10;Opis wygenerowany automatycznie"/>
             <wp:cNvGraphicFramePr>
               <a:graphicFrameLocks xmlns:a="http://schemas.openxmlformats.org/drawingml/2006/main" noChangeAspect="1"/>
             </wp:cNvGraphicFramePr>
@@ -851,7 +883,7 @@
               <a:graphicData uri="http://schemas.openxmlformats.org/drawingml/2006/picture">
                 <pic:pic xmlns:pic="http://schemas.openxmlformats.org/drawingml/2006/picture">
                   <pic:nvPicPr>
-                    <pic:cNvPr id="195510012" name=""/>
+                    <pic:cNvPr id="703388835" name="Obraz 1" descr="Obraz zawierający tekst, zrzut ekranu, Czcionka&#10;&#10;Opis wygenerowany automatycznie"/>
                     <pic:cNvPicPr/>
                   </pic:nvPicPr>
                   <pic:blipFill>
@@ -863,7 +895,7 @@
                   <pic:spPr>
                     <a:xfrm>
                       <a:off x="0" y="0"/>
-                      <a:ext cx="5760720" cy="3491230"/>
+                      <a:ext cx="4897286" cy="2943122"/>
                     </a:xfrm>
                     <a:prstGeom prst="rect">
                       <a:avLst/>
@@ -880,32 +912,32 @@
       <w:pPr>
         <w:jc w:val="both"/>
         <w:rPr>
-          <w:rFonts w:ascii="Palatino Linotype" w:hAnsi="Palatino Linotype"/>
+          <w:rFonts w:ascii="Aptos" w:hAnsi="Aptos"/>
         </w:rPr>
       </w:pPr>
       <w:r>
         <w:rPr>
-          <w:rFonts w:ascii="Palatino Linotype" w:hAnsi="Palatino Linotype"/>
-        </w:rPr>
-        <w:t>Zad 4</w:t>
+          <w:rFonts w:ascii="Aptos" w:hAnsi="Aptos"/>
+        </w:rPr>
+        <w:t>Zad 3</w:t>
       </w:r>
     </w:p>
     <w:p>
       <w:pPr>
         <w:jc w:val="both"/>
         <w:rPr>
-          <w:rFonts w:ascii="Palatino Linotype" w:hAnsi="Palatino Linotype"/>
+          <w:rFonts w:ascii="Aptos" w:hAnsi="Aptos"/>
         </w:rPr>
       </w:pPr>
       <w:r>
         <w:rPr>
-          <w:rFonts w:ascii="Palatino Linotype" w:hAnsi="Palatino Linotype"/>
+          <w:rFonts w:ascii="Aptos" w:hAnsi="Aptos"/>
         </w:rPr>
         <w:drawing>
-          <wp:inline distT="0" distB="0" distL="0" distR="0" wp14:anchorId="51614834" wp14:editId="509A8E85">
-            <wp:extent cx="5760720" cy="2822575"/>
-            <wp:effectExtent l="0" t="0" r="0" b="0"/>
-            <wp:docPr id="571062314" name="Obraz 1" descr="Obraz zawierający tekst, zrzut ekranu, design&#10;&#10;Opis wygenerowany automatycznie"/>
+          <wp:inline distT="0" distB="0" distL="0" distR="0" wp14:anchorId="7565C0C3" wp14:editId="1DA71B82">
+            <wp:extent cx="5760720" cy="3192145"/>
+            <wp:effectExtent l="0" t="0" r="0" b="8255"/>
+            <wp:docPr id="233017013" name="Obraz 1" descr="Obraz zawierający tekst, zrzut ekranu, Ludzka twarz, osoba&#10;&#10;Opis wygenerowany automatycznie"/>
             <wp:cNvGraphicFramePr>
               <a:graphicFrameLocks xmlns:a="http://schemas.openxmlformats.org/drawingml/2006/main" noChangeAspect="1"/>
             </wp:cNvGraphicFramePr>
@@ -913,7 +945,7 @@
               <a:graphicData uri="http://schemas.openxmlformats.org/drawingml/2006/picture">
                 <pic:pic xmlns:pic="http://schemas.openxmlformats.org/drawingml/2006/picture">
                   <pic:nvPicPr>
-                    <pic:cNvPr id="571062314" name="Obraz 1" descr="Obraz zawierający tekst, zrzut ekranu, design&#10;&#10;Opis wygenerowany automatycznie"/>
+                    <pic:cNvPr id="233017013" name="Obraz 1" descr="Obraz zawierający tekst, zrzut ekranu, Ludzka twarz, osoba&#10;&#10;Opis wygenerowany automatycznie"/>
                     <pic:cNvPicPr/>
                   </pic:nvPicPr>
                   <pic:blipFill>
@@ -925,7 +957,7 @@
                   <pic:spPr>
                     <a:xfrm>
                       <a:off x="0" y="0"/>
-                      <a:ext cx="5760720" cy="2822575"/>
+                      <a:ext cx="5760720" cy="3192145"/>
                     </a:xfrm>
                     <a:prstGeom prst="rect">
                       <a:avLst/>
@@ -942,13 +974,205 @@
       <w:pPr>
         <w:jc w:val="both"/>
         <w:rPr>
-          <w:rFonts w:ascii="Palatino Linotype" w:hAnsi="Palatino Linotype"/>
+          <w:rFonts w:ascii="Aptos" w:hAnsi="Aptos"/>
+        </w:rPr>
+      </w:pPr>
+    </w:p>
+    <w:p>
+      <w:pPr>
+        <w:jc w:val="both"/>
+        <w:rPr>
+          <w:rFonts w:ascii="Aptos" w:hAnsi="Aptos"/>
         </w:rPr>
       </w:pPr>
       <w:r>
         <w:rPr>
-          <w:rFonts w:ascii="Palatino Linotype" w:hAnsi="Palatino Linotype"/>
-        </w:rPr>
+          <w:rFonts w:ascii="Aptos" w:hAnsi="Aptos"/>
+        </w:rPr>
+        <w:lastRenderedPageBreak/>
+        <w:t>Zad 4</w:t>
+      </w:r>
+    </w:p>
+    <w:p>
+      <w:pPr>
+        <w:jc w:val="both"/>
+        <w:rPr>
+          <w:rFonts w:ascii="Aptos" w:hAnsi="Aptos"/>
+        </w:rPr>
+      </w:pPr>
+      <w:r>
+        <w:rPr>
+          <w:rFonts w:ascii="Aptos" w:hAnsi="Aptos"/>
+        </w:rPr>
+        <w:drawing>
+          <wp:inline distT="0" distB="0" distL="0" distR="0" wp14:anchorId="69187493" wp14:editId="7DFDD501">
+            <wp:extent cx="5707117" cy="4359604"/>
+            <wp:effectExtent l="0" t="0" r="8255" b="3175"/>
+            <wp:docPr id="1965906106" name="Obraz 1" descr="Obraz zawierający tekst, zrzut ekranu, oprogramowanie, wyświetlacz&#10;&#10;Opis wygenerowany automatycznie"/>
+            <wp:cNvGraphicFramePr>
+              <a:graphicFrameLocks xmlns:a="http://schemas.openxmlformats.org/drawingml/2006/main" noChangeAspect="1"/>
+            </wp:cNvGraphicFramePr>
+            <a:graphic xmlns:a="http://schemas.openxmlformats.org/drawingml/2006/main">
+              <a:graphicData uri="http://schemas.openxmlformats.org/drawingml/2006/picture">
+                <pic:pic xmlns:pic="http://schemas.openxmlformats.org/drawingml/2006/picture">
+                  <pic:nvPicPr>
+                    <pic:cNvPr id="1965906106" name="Obraz 1" descr="Obraz zawierający tekst, zrzut ekranu, oprogramowanie, wyświetlacz&#10;&#10;Opis wygenerowany automatycznie"/>
+                    <pic:cNvPicPr/>
+                  </pic:nvPicPr>
+                  <pic:blipFill>
+                    <a:blip r:embed="rId12"/>
+                    <a:stretch>
+                      <a:fillRect/>
+                    </a:stretch>
+                  </pic:blipFill>
+                  <pic:spPr>
+                    <a:xfrm>
+                      <a:off x="0" y="0"/>
+                      <a:ext cx="5721052" cy="4370249"/>
+                    </a:xfrm>
+                    <a:prstGeom prst="rect">
+                      <a:avLst/>
+                    </a:prstGeom>
+                  </pic:spPr>
+                </pic:pic>
+              </a:graphicData>
+            </a:graphic>
+          </wp:inline>
+        </w:drawing>
+      </w:r>
+    </w:p>
+    <w:p>
+      <w:pPr>
+        <w:jc w:val="both"/>
+        <w:rPr>
+          <w:rFonts w:ascii="Aptos" w:hAnsi="Aptos"/>
+        </w:rPr>
+      </w:pPr>
+      <w:r>
+        <w:rPr>
+          <w:rFonts w:ascii="Aptos" w:hAnsi="Aptos"/>
+        </w:rPr>
+        <w:drawing>
+          <wp:inline distT="0" distB="0" distL="0" distR="0" wp14:anchorId="30FD0EFB" wp14:editId="4793E789">
+            <wp:extent cx="5760720" cy="1485900"/>
+            <wp:effectExtent l="0" t="0" r="0" b="0"/>
+            <wp:docPr id="1723940110" name="Obraz 1" descr="Obraz zawierający tekst, człowiek, zrzut ekranu, Ludzka twarz&#10;&#10;Opis wygenerowany automatycznie"/>
+            <wp:cNvGraphicFramePr>
+              <a:graphicFrameLocks xmlns:a="http://schemas.openxmlformats.org/drawingml/2006/main" noChangeAspect="1"/>
+            </wp:cNvGraphicFramePr>
+            <a:graphic xmlns:a="http://schemas.openxmlformats.org/drawingml/2006/main">
+              <a:graphicData uri="http://schemas.openxmlformats.org/drawingml/2006/picture">
+                <pic:pic xmlns:pic="http://schemas.openxmlformats.org/drawingml/2006/picture">
+                  <pic:nvPicPr>
+                    <pic:cNvPr id="1723940110" name="Obraz 1" descr="Obraz zawierający tekst, człowiek, zrzut ekranu, Ludzka twarz&#10;&#10;Opis wygenerowany automatycznie"/>
+                    <pic:cNvPicPr/>
+                  </pic:nvPicPr>
+                  <pic:blipFill>
+                    <a:blip r:embed="rId13"/>
+                    <a:stretch>
+                      <a:fillRect/>
+                    </a:stretch>
+                  </pic:blipFill>
+                  <pic:spPr>
+                    <a:xfrm>
+                      <a:off x="0" y="0"/>
+                      <a:ext cx="5760720" cy="1485900"/>
+                    </a:xfrm>
+                    <a:prstGeom prst="rect">
+                      <a:avLst/>
+                    </a:prstGeom>
+                  </pic:spPr>
+                </pic:pic>
+              </a:graphicData>
+            </a:graphic>
+          </wp:inline>
+        </w:drawing>
+      </w:r>
+    </w:p>
+    <w:p>
+      <w:pPr>
+        <w:jc w:val="both"/>
+        <w:rPr>
+          <w:rFonts w:ascii="Aptos" w:hAnsi="Aptos"/>
+        </w:rPr>
+      </w:pPr>
+    </w:p>
+    <w:p>
+      <w:pPr>
+        <w:jc w:val="both"/>
+        <w:rPr>
+          <w:rFonts w:ascii="Aptos" w:hAnsi="Aptos"/>
+        </w:rPr>
+      </w:pPr>
+    </w:p>
+    <w:p>
+      <w:pPr>
+        <w:jc w:val="both"/>
+        <w:rPr>
+          <w:rFonts w:ascii="Aptos" w:hAnsi="Aptos"/>
+        </w:rPr>
+      </w:pPr>
+    </w:p>
+    <w:p>
+      <w:pPr>
+        <w:jc w:val="both"/>
+        <w:rPr>
+          <w:rFonts w:ascii="Aptos" w:hAnsi="Aptos"/>
+        </w:rPr>
+      </w:pPr>
+    </w:p>
+    <w:p>
+      <w:pPr>
+        <w:jc w:val="both"/>
+        <w:rPr>
+          <w:rFonts w:ascii="Aptos" w:hAnsi="Aptos"/>
+        </w:rPr>
+      </w:pPr>
+    </w:p>
+    <w:p>
+      <w:pPr>
+        <w:jc w:val="both"/>
+        <w:rPr>
+          <w:rFonts w:ascii="Aptos" w:hAnsi="Aptos"/>
+        </w:rPr>
+      </w:pPr>
+    </w:p>
+    <w:p>
+      <w:pPr>
+        <w:jc w:val="both"/>
+        <w:rPr>
+          <w:rFonts w:ascii="Aptos" w:hAnsi="Aptos"/>
+        </w:rPr>
+      </w:pPr>
+    </w:p>
+    <w:p>
+      <w:pPr>
+        <w:jc w:val="both"/>
+        <w:rPr>
+          <w:rFonts w:ascii="Aptos" w:hAnsi="Aptos"/>
+        </w:rPr>
+      </w:pPr>
+    </w:p>
+    <w:p>
+      <w:pPr>
+        <w:jc w:val="both"/>
+        <w:rPr>
+          <w:rFonts w:ascii="Aptos" w:hAnsi="Aptos"/>
+        </w:rPr>
+      </w:pPr>
+    </w:p>
+    <w:p>
+      <w:pPr>
+        <w:jc w:val="both"/>
+        <w:rPr>
+          <w:rFonts w:ascii="Aptos" w:hAnsi="Aptos"/>
+        </w:rPr>
+      </w:pPr>
+      <w:r>
+        <w:rPr>
+          <w:rFonts w:ascii="Aptos" w:hAnsi="Aptos"/>
+        </w:rPr>
+        <w:lastRenderedPageBreak/>
         <w:t>Zad 5</w:t>
       </w:r>
     </w:p>
@@ -956,14 +1180,185 @@
       <w:pPr>
         <w:jc w:val="both"/>
         <w:rPr>
-          <w:rFonts w:ascii="Palatino Linotype" w:hAnsi="Palatino Linotype"/>
+          <w:rFonts w:ascii="Aptos" w:hAnsi="Aptos"/>
         </w:rPr>
       </w:pPr>
       <w:r>
         <w:rPr>
-          <w:rFonts w:ascii="Palatino Linotype" w:hAnsi="Palatino Linotype"/>
-        </w:rPr>
+          <w:rFonts w:ascii="Aptos" w:hAnsi="Aptos"/>
+        </w:rPr>
+        <w:drawing>
+          <wp:inline distT="0" distB="0" distL="0" distR="0" wp14:anchorId="232DFD73" wp14:editId="3A81F97C">
+            <wp:extent cx="5760720" cy="4949190"/>
+            <wp:effectExtent l="0" t="0" r="0" b="3810"/>
+            <wp:docPr id="1773771252" name="Obraz 1" descr="Obraz zawierający tekst, zrzut ekranu, oprogramowanie&#10;&#10;Opis wygenerowany automatycznie"/>
+            <wp:cNvGraphicFramePr>
+              <a:graphicFrameLocks xmlns:a="http://schemas.openxmlformats.org/drawingml/2006/main" noChangeAspect="1"/>
+            </wp:cNvGraphicFramePr>
+            <a:graphic xmlns:a="http://schemas.openxmlformats.org/drawingml/2006/main">
+              <a:graphicData uri="http://schemas.openxmlformats.org/drawingml/2006/picture">
+                <pic:pic xmlns:pic="http://schemas.openxmlformats.org/drawingml/2006/picture">
+                  <pic:nvPicPr>
+                    <pic:cNvPr id="1773771252" name="Obraz 1" descr="Obraz zawierający tekst, zrzut ekranu, oprogramowanie&#10;&#10;Opis wygenerowany automatycznie"/>
+                    <pic:cNvPicPr/>
+                  </pic:nvPicPr>
+                  <pic:blipFill>
+                    <a:blip r:embed="rId14"/>
+                    <a:stretch>
+                      <a:fillRect/>
+                    </a:stretch>
+                  </pic:blipFill>
+                  <pic:spPr>
+                    <a:xfrm>
+                      <a:off x="0" y="0"/>
+                      <a:ext cx="5760720" cy="4949190"/>
+                    </a:xfrm>
+                    <a:prstGeom prst="rect">
+                      <a:avLst/>
+                    </a:prstGeom>
+                  </pic:spPr>
+                </pic:pic>
+              </a:graphicData>
+            </a:graphic>
+          </wp:inline>
+        </w:drawing>
+      </w:r>
+    </w:p>
+    <w:p>
+      <w:pPr>
+        <w:jc w:val="both"/>
+        <w:rPr>
+          <w:rFonts w:ascii="Aptos" w:hAnsi="Aptos"/>
+        </w:rPr>
+      </w:pPr>
+      <w:r>
+        <w:rPr>
+          <w:rFonts w:ascii="Aptos" w:hAnsi="Aptos"/>
+        </w:rPr>
+        <w:drawing>
+          <wp:inline distT="0" distB="0" distL="0" distR="0" wp14:anchorId="4BBDE926" wp14:editId="4F54372B">
+            <wp:extent cx="5760720" cy="2223135"/>
+            <wp:effectExtent l="0" t="0" r="0" b="5715"/>
+            <wp:docPr id="1985705454" name="Obraz 1" descr="Obraz zawierający zrzut ekranu, tekst, Grafika, krąg&#10;&#10;Opis wygenerowany automatycznie"/>
+            <wp:cNvGraphicFramePr>
+              <a:graphicFrameLocks xmlns:a="http://schemas.openxmlformats.org/drawingml/2006/main" noChangeAspect="1"/>
+            </wp:cNvGraphicFramePr>
+            <a:graphic xmlns:a="http://schemas.openxmlformats.org/drawingml/2006/main">
+              <a:graphicData uri="http://schemas.openxmlformats.org/drawingml/2006/picture">
+                <pic:pic xmlns:pic="http://schemas.openxmlformats.org/drawingml/2006/picture">
+                  <pic:nvPicPr>
+                    <pic:cNvPr id="1985705454" name="Obraz 1" descr="Obraz zawierający zrzut ekranu, tekst, Grafika, krąg&#10;&#10;Opis wygenerowany automatycznie"/>
+                    <pic:cNvPicPr/>
+                  </pic:nvPicPr>
+                  <pic:blipFill>
+                    <a:blip r:embed="rId15"/>
+                    <a:stretch>
+                      <a:fillRect/>
+                    </a:stretch>
+                  </pic:blipFill>
+                  <pic:spPr>
+                    <a:xfrm>
+                      <a:off x="0" y="0"/>
+                      <a:ext cx="5760720" cy="2223135"/>
+                    </a:xfrm>
+                    <a:prstGeom prst="rect">
+                      <a:avLst/>
+                    </a:prstGeom>
+                  </pic:spPr>
+                </pic:pic>
+              </a:graphicData>
+            </a:graphic>
+          </wp:inline>
+        </w:drawing>
+      </w:r>
+    </w:p>
+    <w:p>
+      <w:pPr>
+        <w:jc w:val="both"/>
+        <w:rPr>
+          <w:rFonts w:ascii="Aptos" w:hAnsi="Aptos"/>
+        </w:rPr>
+      </w:pPr>
+    </w:p>
+    <w:p>
+      <w:pPr>
+        <w:jc w:val="both"/>
+        <w:rPr>
+          <w:rFonts w:ascii="Aptos" w:hAnsi="Aptos"/>
+        </w:rPr>
+      </w:pPr>
+    </w:p>
+    <w:p>
+      <w:pPr>
+        <w:jc w:val="both"/>
+        <w:rPr>
+          <w:rFonts w:ascii="Aptos" w:hAnsi="Aptos"/>
+        </w:rPr>
+      </w:pPr>
+    </w:p>
+    <w:p>
+      <w:pPr>
+        <w:jc w:val="both"/>
+        <w:rPr>
+          <w:rFonts w:ascii="Aptos" w:hAnsi="Aptos"/>
+        </w:rPr>
+      </w:pPr>
+    </w:p>
+    <w:p>
+      <w:pPr>
+        <w:jc w:val="both"/>
+        <w:rPr>
+          <w:rFonts w:ascii="Aptos" w:hAnsi="Aptos"/>
+        </w:rPr>
+      </w:pPr>
+      <w:r>
+        <w:rPr>
+          <w:rFonts w:ascii="Aptos" w:hAnsi="Aptos"/>
+        </w:rPr>
+        <w:lastRenderedPageBreak/>
         <w:t>Wnioski:</w:t>
+      </w:r>
+    </w:p>
+    <w:p>
+      <w:pPr>
+        <w:jc w:val="both"/>
+        <w:rPr>
+          <w:rFonts w:ascii="Aptos" w:hAnsi="Aptos"/>
+        </w:rPr>
+      </w:pPr>
+      <w:r>
+        <w:rPr>
+          <w:rFonts w:ascii="Aptos" w:hAnsi="Aptos"/>
+        </w:rPr>
+        <w:t xml:space="preserve">Metoda </w:t>
+      </w:r>
+      <w:proofErr w:type="spellStart"/>
+      <w:r>
+        <w:rPr>
+          <w:rFonts w:ascii="Aptos" w:hAnsi="Aptos"/>
+        </w:rPr>
+        <w:t>Canny</w:t>
+      </w:r>
+      <w:proofErr w:type="spellEnd"/>
+      <w:r>
+        <w:rPr>
+          <w:rFonts w:ascii="Aptos" w:hAnsi="Aptos"/>
+        </w:rPr>
+        <w:t xml:space="preserve"> skutecznie wykrywa krawędzie na obrazie, a zmiana progów pozwala kontrolować ich ilość i szczegółowość – niższe wartości dodają więcej detali, ale mogą wprowadzać szumy. Metody </w:t>
+      </w:r>
+      <w:proofErr w:type="spellStart"/>
+      <w:r>
+        <w:rPr>
+          <w:rFonts w:ascii="Aptos" w:hAnsi="Aptos"/>
+        </w:rPr>
+        <w:t>Laplacian</w:t>
+      </w:r>
+      <w:proofErr w:type="spellEnd"/>
+      <w:r>
+        <w:rPr>
+          <w:rFonts w:ascii="Aptos" w:hAnsi="Aptos"/>
+        </w:rPr>
+        <w:t xml:space="preserve"> i Sobel również dobrze wykrywają krawędzie, jednak wymagają wcześniejszego wygładzenia obrazu, aby wyniki były bardziej czytelne. Do wykrywania konturów konieczna była binaryzacja i detekcja krawędzi, co najlepiej sprawdziło się przy prostych obrazach, takich jak figury geometryczne.</w:t>
       </w:r>
     </w:p>
     <w:sectPr>
@@ -2007,7 +2402,6 @@
   <w:style w:type="character" w:default="1" w:styleId="Domylnaczcionkaakapitu">
     <w:name w:val="Default Paragraph Font"/>
     <w:uiPriority w:val="1"/>
-    <w:semiHidden/>
     <w:unhideWhenUsed/>
   </w:style>
   <w:style w:type="table" w:default="1" w:styleId="Standardowy">

</xml_diff>